<commit_message>
update to project and delivery file
</commit_message>
<xml_diff>
--- a/p2/Results/Project-2.docx
+++ b/p2/Results/Project-2.docx
@@ -37,65 +37,29 @@
           <w:sz w:val="32"/>
         </w:rPr>
       </w:pPr>
-      <w:proofErr w:type="spellStart"/>
       <w:r>
         <w:rPr>
           <w:b/>
           <w:sz w:val="32"/>
         </w:rPr>
-        <w:t>Andrii</w:t>
-      </w:r>
-      <w:proofErr w:type="spellEnd"/>
-      <w:r>
+        <w:t>Andrii Ihnatov</w:t>
+      </w:r>
+    </w:p>
+    <w:p>
+      <w:pPr>
+        <w:jc w:val="center"/>
         <w:rPr>
           <w:b/>
           <w:sz w:val="32"/>
         </w:rPr>
-        <w:t xml:space="preserve"> </w:t>
-      </w:r>
-      <w:proofErr w:type="spellStart"/>
+      </w:pPr>
       <w:r>
         <w:rPr>
           <w:b/>
           <w:sz w:val="32"/>
         </w:rPr>
-        <w:t>Ihnatov</w:t>
-      </w:r>
-      <w:proofErr w:type="spellEnd"/>
-    </w:p>
-    <w:p>
-      <w:pPr>
-        <w:jc w:val="center"/>
-        <w:rPr>
-          <w:b/>
-          <w:sz w:val="32"/>
-        </w:rPr>
-      </w:pPr>
-      <w:proofErr w:type="spellStart"/>
-      <w:r>
-        <w:rPr>
-          <w:b/>
-          <w:sz w:val="32"/>
-        </w:rPr>
-        <w:t>Taivo</w:t>
-      </w:r>
-      <w:proofErr w:type="spellEnd"/>
-      <w:r>
-        <w:rPr>
-          <w:b/>
-          <w:sz w:val="32"/>
-        </w:rPr>
-        <w:t xml:space="preserve"> </w:t>
-      </w:r>
-      <w:proofErr w:type="spellStart"/>
-      <w:r>
-        <w:rPr>
-          <w:b/>
-          <w:sz w:val="32"/>
-        </w:rPr>
-        <w:t>Pungas</w:t>
-      </w:r>
-      <w:proofErr w:type="spellEnd"/>
+        <w:t>Taivo Pungas</w:t>
+      </w:r>
     </w:p>
     <w:p>
       <w:pPr>
@@ -322,24 +286,13 @@
         <w:t xml:space="preserve"> </w:t>
       </w:r>
       <w:r>
-        <w:t xml:space="preserve">that was explained in the lecture.  However, when reading a paper by </w:t>
-      </w:r>
-      <w:proofErr w:type="gramStart"/>
-      <w:r>
-        <w:t>Lafferty</w:t>
+        <w:t>that was explained in the lecture.  However, when reading a paper by Lafferty</w:t>
       </w:r>
       <w:r>
         <w:rPr>
           <w:vertAlign w:val="superscript"/>
         </w:rPr>
-        <w:t>[</w:t>
-      </w:r>
-      <w:proofErr w:type="gramEnd"/>
-      <w:r>
-        <w:rPr>
-          <w:vertAlign w:val="superscript"/>
-        </w:rPr>
-        <w:t>1]</w:t>
+        <w:t>[1]</w:t>
       </w:r>
       <w:r>
         <w:rPr>
@@ -500,14 +453,12 @@
       <w:r>
         <w:t xml:space="preserve">When choosing a classifier for our task, we have also referred to a real-world experience, which shows that boosting of trees over the features can be a good idea if absolute values of the features are less important that their relation between each other. So, after calculating all the previous features we constructed a feature vector for each query-document pair, and the passed it to a classifier, which in our case was Random Forest. To train it the provided </w:t>
       </w:r>
-      <w:proofErr w:type="spellStart"/>
       <w:r>
         <w:rPr>
           <w:i/>
         </w:rPr>
         <w:t>qrel</w:t>
       </w:r>
-      <w:proofErr w:type="spellEnd"/>
       <w:r>
         <w:t xml:space="preserve"> data was used.</w:t>
       </w:r>
@@ -535,15 +486,7 @@
     </w:p>
     <w:p>
       <w:r>
-        <w:t xml:space="preserve">To assess an accuracy of our model, MAP score was used: first we calculated an average precision and then divided it by </w:t>
-      </w:r>
-      <w:proofErr w:type="gramStart"/>
-      <w:r>
-        <w:t>min(</w:t>
-      </w:r>
-      <w:proofErr w:type="gramEnd"/>
-      <w:r>
-        <w:t xml:space="preserve">100, number of relevant documents for topic). </w:t>
+        <w:t xml:space="preserve">To assess an accuracy of our model, MAP score was used: first we calculated an average precision and then divided it by min(100, number of relevant documents for topic). </w:t>
       </w:r>
     </w:p>
     <w:p>
@@ -591,11 +534,9 @@
       <w:r>
         <w:t>The result for the proposed model that uses all features mentioned before is equal to 24% MAP on the provided dataset</w:t>
       </w:r>
-      <w:proofErr w:type="gramStart"/>
       <w:r>
         <w:t>;</w:t>
       </w:r>
-      <w:proofErr w:type="gramEnd"/>
     </w:p>
     <w:p>
       <w:pPr>
@@ -1414,15 +1355,7 @@
         <w:jc w:val="both"/>
       </w:pPr>
       <w:r>
-        <w:t xml:space="preserve">We also ran the algorithms with Porter’s stemmer. Porter stemmer didn’t affect much the </w:t>
-      </w:r>
-      <w:proofErr w:type="gramStart"/>
-      <w:r>
-        <w:t>machine learning</w:t>
-      </w:r>
-      <w:proofErr w:type="gramEnd"/>
-      <w:r>
-        <w:t xml:space="preserve"> model with all combined features. However it helped improve the results for the language model separately with an increase of MAP to 17%.</w:t>
+        <w:t>We also ran the algorithms with Porter’s stemmer. Porter stemmer didn’t affect much the machine learning model with all combined features. However it helped improve the results for the language model separately with an increase of MAP to 17%.</w:t>
       </w:r>
       <w:r>
         <w:t xml:space="preserve"> However, it is very expensive in terms of computation power.</w:t>
@@ -1486,86 +1419,28 @@
         <w:jc w:val="both"/>
       </w:pPr>
       <w:r>
-        <w:t xml:space="preserve">[1] </w:t>
-      </w:r>
-      <w:r>
-        <w:t>A Study of Smoothing Methods for Language Models</w:t>
-      </w:r>
-      <w:r>
-        <w:t xml:space="preserve"> </w:t>
-      </w:r>
-      <w:r>
-        <w:t>Applied to Ad Hoc Information Retrieval</w:t>
-      </w:r>
+        <w:t xml:space="preserve">[1] A Study of Smoothing Methods for Language Models Applied to Ad Hoc Information Retrieval/ </w:t>
+      </w:r>
+      <w:r>
+        <w:rPr>
+          <w:rFonts w:ascii="Times New Roman" w:hAnsi="Times New Roman" w:cs="Times New Roman"/>
+        </w:rPr>
+        <w:t>John Lafferty &amp; Chengxiang Zhai</w:t>
+      </w:r>
+    </w:p>
+    <w:p>
+      <w:pPr>
+        <w:jc w:val="both"/>
+      </w:pPr>
+    </w:p>
+    <w:p/>
+    <w:p/>
+    <w:p>
+      <w:pPr>
+        <w:ind w:right="-1080"/>
+      </w:pPr>
       <w:bookmarkStart w:id="0" w:name="_GoBack"/>
       <w:bookmarkEnd w:id="0"/>
-      <w:r>
-        <w:t xml:space="preserve">/ </w:t>
-      </w:r>
-      <w:r>
-        <w:rPr>
-          <w:rFonts w:ascii="Times New Roman" w:hAnsi="Times New Roman" w:cs="Times New Roman"/>
-        </w:rPr>
-        <w:t>John Lafferty</w:t>
-      </w:r>
-      <w:r>
-        <w:rPr>
-          <w:rFonts w:ascii="Times New Roman" w:hAnsi="Times New Roman" w:cs="Times New Roman"/>
-        </w:rPr>
-        <w:t xml:space="preserve"> &amp; </w:t>
-      </w:r>
-      <w:proofErr w:type="spellStart"/>
-      <w:r>
-        <w:rPr>
-          <w:rFonts w:ascii="Times New Roman" w:hAnsi="Times New Roman" w:cs="Times New Roman"/>
-        </w:rPr>
-        <w:t>Chengxiang</w:t>
-      </w:r>
-      <w:proofErr w:type="spellEnd"/>
-      <w:r>
-        <w:rPr>
-          <w:rFonts w:ascii="Times New Roman" w:hAnsi="Times New Roman" w:cs="Times New Roman"/>
-        </w:rPr>
-        <w:t xml:space="preserve"> </w:t>
-      </w:r>
-      <w:proofErr w:type="spellStart"/>
-      <w:r>
-        <w:rPr>
-          <w:rFonts w:ascii="Times New Roman" w:hAnsi="Times New Roman" w:cs="Times New Roman"/>
-        </w:rPr>
-        <w:t>Zhai</w:t>
-      </w:r>
-      <w:proofErr w:type="spellEnd"/>
-    </w:p>
-    <w:p>
-      <w:pPr>
-        <w:jc w:val="both"/>
-      </w:pPr>
-    </w:p>
-    <w:p/>
-    <w:p/>
-    <w:p>
-      <w:pPr>
-        <w:ind w:left="360"/>
-      </w:pPr>
-    </w:p>
-    <w:p>
-      <w:pPr>
-        <w:ind w:left="360"/>
-      </w:pPr>
-    </w:p>
-    <w:p>
-      <w:pPr>
-        <w:rPr>
-          <w:b/>
-        </w:rPr>
-      </w:pPr>
-    </w:p>
-    <w:p>
-      <w:pPr>
-        <w:ind w:right="-1080"/>
-        <w:jc w:val="center"/>
-      </w:pPr>
     </w:p>
     <w:sectPr>
       <w:pgSz w:w="12240" w:h="15840"/>
@@ -2471,7 +2346,7 @@
 </file>
 
 <file path=customXml/itemProps1.xml><?xml version="1.0" encoding="utf-8"?>
-<ds:datastoreItem xmlns:ds="http://schemas.openxmlformats.org/officeDocument/2006/customXml" ds:itemID="{A0F39C09-B53C-0541-821F-2D8822C11860}">
+<ds:datastoreItem xmlns:ds="http://schemas.openxmlformats.org/officeDocument/2006/customXml" ds:itemID="{445C1BDE-653A-CD40-BF1F-571E950F524E}">
   <ds:schemaRefs>
     <ds:schemaRef ds:uri="http://schemas.openxmlformats.org/officeDocument/2006/bibliography"/>
   </ds:schemaRefs>

</xml_diff>

<commit_message>
update report with new results and delivery package
</commit_message>
<xml_diff>
--- a/p2/Results/Project-2.docx
+++ b/p2/Results/Project-2.docx
@@ -539,8 +539,6 @@
       <w:pPr>
         <w:jc w:val="both"/>
       </w:pPr>
-      <w:bookmarkStart w:id="0" w:name="_GoBack"/>
-      <w:bookmarkEnd w:id="0"/>
     </w:p>
     <w:p>
       <w:pPr>
@@ -634,43 +632,7 @@
           <w:sz w:val="22"/>
           <w:szCs w:val="22"/>
         </w:rPr>
-        <w:t xml:space="preserve"> </w:t>
-      </w:r>
-      <w:r>
-        <w:rPr>
-          <w:rFonts w:ascii="Menlo Regular" w:hAnsi="Menlo Regular" w:cs="Menlo Regular"/>
-          <w:color w:val="000000"/>
-          <w:sz w:val="22"/>
-          <w:szCs w:val="22"/>
-        </w:rPr>
-        <w:t xml:space="preserve">Machine Learning model </w:t>
-      </w:r>
-      <w:r>
-        <w:rPr>
-          <w:rFonts w:ascii="Menlo Regular" w:hAnsi="Menlo Regular" w:cs="Menlo Regular"/>
-          <w:color w:val="000000"/>
-          <w:sz w:val="22"/>
-          <w:szCs w:val="22"/>
-        </w:rPr>
-        <w:t>-</w:t>
-      </w:r>
-      <w:r>
-        <w:rPr>
-          <w:rFonts w:ascii="Menlo Regular" w:hAnsi="Menlo Regular" w:cs="Menlo Regular"/>
-          <w:color w:val="000000"/>
-          <w:sz w:val="22"/>
-          <w:szCs w:val="22"/>
-        </w:rPr>
-        <w:t>---</w:t>
-      </w:r>
-      <w:r>
-        <w:rPr>
-          <w:rFonts w:ascii="Menlo Regular" w:hAnsi="Menlo Regular" w:cs="Menlo Regular"/>
-          <w:color w:val="000000"/>
-          <w:sz w:val="22"/>
-          <w:szCs w:val="22"/>
-        </w:rPr>
-        <w:t>--</w:t>
+        <w:t xml:space="preserve"> Machine learning model ------</w:t>
       </w:r>
     </w:p>
     <w:p>
@@ -744,7 +706,15 @@
           <w:szCs w:val="22"/>
         </w:rPr>
         <w:tab/>
-        <w:t>0.274</w:t>
+      </w:r>
+      <w:r>
+        <w:rPr>
+          <w:rFonts w:ascii="Menlo Regular" w:hAnsi="Menlo Regular" w:cs="Menlo Regular"/>
+          <w:color w:val="000000"/>
+          <w:sz w:val="22"/>
+          <w:szCs w:val="22"/>
+        </w:rPr>
+        <w:t>0.262</w:t>
       </w:r>
     </w:p>
     <w:p>
@@ -827,7 +797,15 @@
           <w:szCs w:val="22"/>
         </w:rPr>
         <w:tab/>
-        <w:t>0.111</w:t>
+      </w:r>
+      <w:r>
+        <w:rPr>
+          <w:rFonts w:ascii="Menlo Regular" w:hAnsi="Menlo Regular" w:cs="Menlo Regular"/>
+          <w:color w:val="000000"/>
+          <w:sz w:val="22"/>
+          <w:szCs w:val="22"/>
+        </w:rPr>
+        <w:t>0.109</w:t>
       </w:r>
     </w:p>
     <w:p>
@@ -901,7 +879,15 @@
           <w:szCs w:val="22"/>
         </w:rPr>
         <w:tab/>
-        <w:t>0.140</w:t>
+      </w:r>
+      <w:r>
+        <w:rPr>
+          <w:rFonts w:ascii="Menlo Regular" w:hAnsi="Menlo Regular" w:cs="Menlo Regular"/>
+          <w:color w:val="000000"/>
+          <w:sz w:val="22"/>
+          <w:szCs w:val="22"/>
+        </w:rPr>
+        <w:t>0.137</w:t>
       </w:r>
     </w:p>
     <w:p>
@@ -966,31 +952,40 @@
           <w:sz w:val="22"/>
           <w:szCs w:val="22"/>
         </w:rPr>
-        <w:t>0.245</w:t>
-      </w:r>
-    </w:p>
-    <w:p>
-      <w:pPr>
-        <w:rPr>
-          <w:rFonts w:ascii="Menlo Regular" w:hAnsi="Menlo Regular" w:cs="Menlo Regular"/>
-          <w:sz w:val="22"/>
-          <w:szCs w:val="22"/>
-        </w:rPr>
-      </w:pPr>
-      <w:r>
-        <w:rPr>
-          <w:rFonts w:ascii="Menlo Regular" w:hAnsi="Menlo Regular" w:cs="Menlo Regular"/>
-          <w:color w:val="000000"/>
-          <w:sz w:val="22"/>
-          <w:szCs w:val="22"/>
-        </w:rPr>
-        <w:t>-----------------------------------</w:t>
+        <w:t>0.246</w:t>
       </w:r>
     </w:p>
     <w:p>
       <w:pPr>
         <w:jc w:val="both"/>
       </w:pPr>
+      <w:r>
+        <w:rPr>
+          <w:rFonts w:ascii="Menlo Regular" w:hAnsi="Menlo Regular" w:cs="Menlo Regular"/>
+          <w:color w:val="000000"/>
+          <w:sz w:val="22"/>
+          <w:szCs w:val="22"/>
+        </w:rPr>
+        <w:t>--</w:t>
+      </w:r>
+      <w:r>
+        <w:rPr>
+          <w:rFonts w:ascii="Menlo Regular" w:hAnsi="Menlo Regular" w:cs="Menlo Regular"/>
+          <w:color w:val="000000"/>
+          <w:sz w:val="22"/>
+          <w:szCs w:val="22"/>
+        </w:rPr>
+        <w:t>------------------------------</w:t>
+      </w:r>
+      <w:r>
+        <w:rPr>
+          <w:rFonts w:ascii="Menlo Regular" w:hAnsi="Menlo Regular" w:cs="Menlo Regular"/>
+          <w:color w:val="000000"/>
+          <w:sz w:val="22"/>
+          <w:szCs w:val="22"/>
+        </w:rPr>
+        <w:t>---</w:t>
+      </w:r>
     </w:p>
     <w:p>
       <w:pPr>
@@ -1010,7 +1005,13 @@
         <w:jc w:val="both"/>
       </w:pPr>
       <w:r>
-        <w:t xml:space="preserve">When running using the Dirichlet smoothing, we found out that the mean average precision was equal to 14%, which affirmed the findings of the paper that Dirichlet smoothing gives better results for short and concise queries. </w:t>
+        <w:t>When running using the Dirichlet smoothing, we found out that the mean average precisio</w:t>
+      </w:r>
+      <w:r>
+        <w:t>n was equal to 17</w:t>
+      </w:r>
+      <w:r>
+        <w:t xml:space="preserve">%, which affirmed the findings of the paper that Dirichlet smoothing gives better results for short and concise queries. </w:t>
       </w:r>
     </w:p>
     <w:p>
@@ -1052,8 +1053,28 @@
           <w:sz w:val="22"/>
           <w:szCs w:val="22"/>
         </w:rPr>
-        <w:t>------ Language-based model -------</w:t>
-      </w:r>
+        <w:t>-</w:t>
+      </w:r>
+      <w:r>
+        <w:rPr>
+          <w:rFonts w:ascii="Menlo Regular" w:hAnsi="Menlo Regular" w:cs="Menlo Regular"/>
+          <w:color w:val="000000"/>
+          <w:sz w:val="22"/>
+          <w:szCs w:val="22"/>
+        </w:rPr>
+        <w:t>----- Language-based model ---</w:t>
+      </w:r>
+      <w:r>
+        <w:rPr>
+          <w:rFonts w:ascii="Menlo Regular" w:hAnsi="Menlo Regular" w:cs="Menlo Regular"/>
+          <w:color w:val="000000"/>
+          <w:sz w:val="22"/>
+          <w:szCs w:val="22"/>
+        </w:rPr>
+        <w:t>----</w:t>
+      </w:r>
+      <w:bookmarkStart w:id="0" w:name="_GoBack"/>
+      <w:bookmarkEnd w:id="0"/>
     </w:p>
     <w:p>
       <w:pPr>
@@ -1126,7 +1147,15 @@
           <w:szCs w:val="22"/>
         </w:rPr>
         <w:tab/>
-        <w:t>0.302</w:t>
+      </w:r>
+      <w:r>
+        <w:rPr>
+          <w:rFonts w:ascii="Menlo Regular" w:hAnsi="Menlo Regular" w:cs="Menlo Regular"/>
+          <w:color w:val="000000"/>
+          <w:sz w:val="22"/>
+          <w:szCs w:val="22"/>
+        </w:rPr>
+        <w:t>0.321</w:t>
       </w:r>
     </w:p>
     <w:p>
@@ -1209,7 +1238,15 @@
           <w:szCs w:val="22"/>
         </w:rPr>
         <w:tab/>
-        <w:t>0.126</w:t>
+      </w:r>
+      <w:r>
+        <w:rPr>
+          <w:rFonts w:ascii="Menlo Regular" w:hAnsi="Menlo Regular" w:cs="Menlo Regular"/>
+          <w:color w:val="000000"/>
+          <w:sz w:val="22"/>
+          <w:szCs w:val="22"/>
+        </w:rPr>
+        <w:t>0.133</w:t>
       </w:r>
     </w:p>
     <w:p>
@@ -1283,7 +1320,15 @@
           <w:szCs w:val="22"/>
         </w:rPr>
         <w:tab/>
-        <w:t>0.159</w:t>
+      </w:r>
+      <w:r>
+        <w:rPr>
+          <w:rFonts w:ascii="Menlo Regular" w:hAnsi="Menlo Regular" w:cs="Menlo Regular"/>
+          <w:color w:val="000000"/>
+          <w:sz w:val="22"/>
+          <w:szCs w:val="22"/>
+        </w:rPr>
+        <w:t>0.167</w:t>
       </w:r>
     </w:p>
     <w:p>
@@ -1348,50 +1393,31 @@
           <w:sz w:val="22"/>
           <w:szCs w:val="22"/>
         </w:rPr>
-        <w:t>0.144</w:t>
-      </w:r>
-    </w:p>
-    <w:p>
-      <w:pPr>
-        <w:widowControl w:val="0"/>
-        <w:tabs>
-          <w:tab w:val="left" w:pos="560"/>
-          <w:tab w:val="left" w:pos="1120"/>
-          <w:tab w:val="left" w:pos="1680"/>
-          <w:tab w:val="left" w:pos="2240"/>
-          <w:tab w:val="left" w:pos="2800"/>
-          <w:tab w:val="left" w:pos="3360"/>
-          <w:tab w:val="left" w:pos="3920"/>
-          <w:tab w:val="left" w:pos="4480"/>
-          <w:tab w:val="left" w:pos="5040"/>
-          <w:tab w:val="left" w:pos="5600"/>
-          <w:tab w:val="left" w:pos="6160"/>
-          <w:tab w:val="left" w:pos="6720"/>
-        </w:tabs>
-        <w:autoSpaceDE w:val="0"/>
-        <w:autoSpaceDN w:val="0"/>
-        <w:adjustRightInd w:val="0"/>
-        <w:rPr>
-          <w:rFonts w:ascii="Menlo Regular" w:hAnsi="Menlo Regular" w:cs="Menlo Regular"/>
-          <w:color w:val="000000"/>
-          <w:sz w:val="22"/>
-          <w:szCs w:val="22"/>
-        </w:rPr>
-      </w:pPr>
-      <w:r>
-        <w:rPr>
-          <w:rFonts w:ascii="Menlo Regular" w:hAnsi="Menlo Regular" w:cs="Menlo Regular"/>
-          <w:color w:val="000000"/>
-          <w:sz w:val="22"/>
-          <w:szCs w:val="22"/>
-        </w:rPr>
-        <w:t>-----------------------------------</w:t>
+        <w:t>0.171</w:t>
       </w:r>
     </w:p>
     <w:p>
       <w:pPr>
         <w:jc w:val="both"/>
       </w:pPr>
+      <w:r>
+        <w:rPr>
+          <w:rFonts w:ascii="Menlo Regular" w:hAnsi="Menlo Regular" w:cs="Menlo Regular"/>
+          <w:color w:val="000000"/>
+          <w:sz w:val="22"/>
+          <w:szCs w:val="22"/>
+        </w:rPr>
+        <w:t>----------------</w:t>
+      </w:r>
+      <w:r>
+        <w:rPr>
+          <w:rFonts w:ascii="Menlo Regular" w:hAnsi="Menlo Regular" w:cs="Menlo Regular"/>
+          <w:color w:val="000000"/>
+          <w:sz w:val="22"/>
+          <w:szCs w:val="22"/>
+        </w:rPr>
+        <w:t>-------------------</w:t>
+      </w:r>
     </w:p>
     <w:p>
       <w:pPr>
@@ -1403,10 +1429,34 @@
         <w:jc w:val="both"/>
       </w:pPr>
       <w:r>
-        <w:t>We also ran the algorithms with Porter’s stemmer. Porter stemmer didn’t affect much the machine learning model with all combined features. However it helped improve the results for the language model separately with an increase of MAP to 17%.</w:t>
+        <w:t>We also ran the algorithms with</w:t>
+      </w:r>
+      <w:r>
+        <w:t>out</w:t>
+      </w:r>
+      <w:r>
+        <w:t xml:space="preserve"> Porter’s stemmer. Porter stemmer didn’t affect much the machine learning model with all combined features. However it helped improve the results for the language model separately with an increase of MAP to 17%</w:t>
+      </w:r>
+      <w:r>
+        <w:t xml:space="preserve"> (compared to 14% without the stemmer)</w:t>
+      </w:r>
+      <w:r>
+        <w:t>.</w:t>
       </w:r>
       <w:r>
         <w:t xml:space="preserve"> However, it is very expensive in terms of computation power.</w:t>
+      </w:r>
+      <w:r>
+        <w:t xml:space="preserve"> The results reported above are given </w:t>
+      </w:r>
+      <w:r>
+        <w:rPr>
+          <w:b/>
+        </w:rPr>
+        <w:t>with</w:t>
+      </w:r>
+      <w:r>
+        <w:t xml:space="preserve"> the Porter stemmer.</w:t>
       </w:r>
     </w:p>
     <w:p>
@@ -2412,7 +2462,7 @@
 </file>
 
 <file path=customXml/itemProps1.xml><?xml version="1.0" encoding="utf-8"?>
-<ds:datastoreItem xmlns:ds="http://schemas.openxmlformats.org/officeDocument/2006/customXml" ds:itemID="{018A6DE9-B84E-1A4C-923C-51239D52FDF8}">
+<ds:datastoreItem xmlns:ds="http://schemas.openxmlformats.org/officeDocument/2006/customXml" ds:itemID="{821EF072-7DED-DF41-9172-3335E4592E89}">
   <ds:schemaRefs>
     <ds:schemaRef ds:uri="http://schemas.openxmlformats.org/officeDocument/2006/bibliography"/>
   </ds:schemaRefs>

</xml_diff>